<commit_message>
Modificación herramientas para la planificación de las reuniones
</commit_message>
<xml_diff>
--- a/Entregas/3ª Entrega/WORD/Herramientas para la planificación de reuniones/Herramientas para la planificación de reuniones.docx
+++ b/Entregas/3ª Entrega/WORD/Herramientas para la planificación de reuniones/Herramientas para la planificación de reuniones.docx
@@ -2,6 +2,8 @@
 <file path=word/document.xml><?xml version="1.0" encoding="utf-8"?>
 <w:document xmlns:wpc="http://schemas.microsoft.com/office/word/2010/wordprocessingCanvas" xmlns:cx="http://schemas.microsoft.com/office/drawing/2014/chartex" xmlns:cx1="http://schemas.microsoft.com/office/drawing/2015/9/8/chartex" xmlns:cx2="http://schemas.microsoft.com/office/drawing/2015/10/21/chartex" xmlns:cx3="http://schemas.microsoft.com/office/drawing/2016/5/9/chartex" xmlns:cx4="http://schemas.microsoft.com/office/drawing/2016/5/10/chartex" xmlns:cx5="http://schemas.microsoft.com/office/drawing/2016/5/11/chartex" xmlns:cx6="http://schemas.microsoft.com/office/drawing/2016/5/12/chartex" xmlns:cx7="http://schemas.microsoft.com/office/drawing/2016/5/13/chartex" xmlns:cx8="http://schemas.microsoft.com/office/drawing/2016/5/14/chartex" xmlns:mc="http://schemas.openxmlformats.org/markup-compatibility/2006" xmlns:aink="http://schemas.microsoft.com/office/drawing/2016/ink" xmlns:am3d="http://schemas.microsoft.com/office/drawing/2017/model3d" xmlns:o="urn:schemas-microsoft-com:office:office" xmlns:r="http://schemas.openxmlformats.org/officeDocument/2006/relationships" xmlns:m="http://schemas.openxmlformats.org/officeDocument/2006/math" xmlns:v="urn:schemas-microsoft-com:vml" xmlns:wp14="http://schemas.microsoft.com/office/word/2010/wordprocessingDrawing" xmlns:wp="http://schemas.openxmlformats.org/drawingml/2006/wordprocessingDrawing" xmlns:w10="urn:schemas-microsoft-com:office:word" xmlns:w="http://schemas.openxmlformats.org/wordprocessingml/2006/main" xmlns:w14="http://schemas.microsoft.com/office/word/2010/wordml" xmlns:w15="http://schemas.microsoft.com/office/word/2012/wordml" xmlns:w16cid="http://schemas.microsoft.com/office/word/2016/wordml/cid" xmlns:w16se="http://schemas.microsoft.com/office/word/2015/wordml/symex" xmlns:wpg="http://schemas.microsoft.com/office/word/2010/wordprocessingGroup" xmlns:wpi="http://schemas.microsoft.com/office/word/2010/wordprocessingInk" xmlns:wne="http://schemas.microsoft.com/office/word/2006/wordml" xmlns:wps="http://schemas.microsoft.com/office/word/2010/wordprocessingShape" mc:Ignorable="w14 w15 w16se w16cid wp14">
   <w:body>
+    <w:bookmarkStart w:id="0" w:name="_GoBack" w:displacedByCustomXml="next"/>
+    <w:bookmarkEnd w:id="0" w:displacedByCustomXml="next"/>
     <w:sdt>
       <w:sdtPr>
         <w:id w:val="1139302028"/>
@@ -983,69 +985,78 @@
           <w:numId w:val="2"/>
         </w:numPr>
         <w:rPr>
+          <w:rFonts w:cstheme="minorHAnsi"/>
+        </w:rPr>
+      </w:pPr>
+      <w:proofErr w:type="spellStart"/>
+      <w:r>
+        <w:rPr>
           <w:u w:val="single"/>
         </w:rPr>
-      </w:pPr>
+        <w:lastRenderedPageBreak/>
+        <w:t>D</w:t>
+      </w:r>
+      <w:r>
+        <w:rPr>
+          <w:u w:val="single"/>
+        </w:rPr>
+        <w:t>u</w:t>
+      </w:r>
+      <w:r>
+        <w:rPr>
+          <w:u w:val="single"/>
+        </w:rPr>
+        <w:t>dle</w:t>
+      </w:r>
+      <w:proofErr w:type="spellEnd"/>
+      <w:r>
+        <w:rPr>
+          <w:u w:val="single"/>
+        </w:rPr>
+        <w:t xml:space="preserve"> </w:t>
+      </w:r>
+    </w:p>
+    <w:p>
+      <w:pPr>
+        <w:pStyle w:val="Prrafodelista"/>
+        <w:rPr>
+          <w:rFonts w:cstheme="minorHAnsi"/>
+        </w:rPr>
+      </w:pPr>
+      <w:r>
+        <w:rPr>
+          <w:rFonts w:cstheme="minorHAnsi"/>
+        </w:rPr>
+        <w:t xml:space="preserve">Es una aplicación open </w:t>
+      </w:r>
       <w:proofErr w:type="spellStart"/>
       <w:r>
         <w:rPr>
-          <w:u w:val="single"/>
-        </w:rPr>
-        <w:lastRenderedPageBreak/>
-        <w:t>Doodle</w:t>
+          <w:rFonts w:cstheme="minorHAnsi"/>
+        </w:rPr>
+        <w:t>source</w:t>
       </w:r>
       <w:proofErr w:type="spellEnd"/>
       <w:r>
         <w:rPr>
-          <w:u w:val="single"/>
-        </w:rPr>
-        <w:t xml:space="preserve"> </w:t>
-      </w:r>
-      <w:r>
-        <w:rPr>
-          <w:u w:val="single"/>
-        </w:rPr>
-        <w:t>(Servidores en</w:t>
-      </w:r>
-      <w:r>
-        <w:rPr>
-          <w:u w:val="single"/>
-        </w:rPr>
-        <w:t xml:space="preserve"> </w:t>
-      </w:r>
-      <w:proofErr w:type="spellStart"/>
-      <w:r>
-        <w:rPr>
-          <w:u w:val="single"/>
-        </w:rPr>
-        <w:t>Zurich</w:t>
-      </w:r>
-      <w:proofErr w:type="spellEnd"/>
-      <w:r>
-        <w:rPr>
-          <w:u w:val="single"/>
-        </w:rPr>
-        <w:t xml:space="preserve"> y </w:t>
-      </w:r>
-      <w:proofErr w:type="spellStart"/>
-      <w:r>
-        <w:rPr>
-          <w:u w:val="single"/>
-        </w:rPr>
-        <w:t>Berlin</w:t>
-      </w:r>
-      <w:proofErr w:type="spellEnd"/>
-      <w:r>
-        <w:rPr>
-          <w:u w:val="single"/>
-        </w:rPr>
-        <w:t>)</w:t>
-      </w:r>
-    </w:p>
-    <w:p>
-      <w:pPr>
-        <w:rPr>
           <w:rFonts w:cstheme="minorHAnsi"/>
+        </w:rPr>
+        <w:t xml:space="preserve"> cuya empresa reside en Alemania y sus servidores se alojan en Alemania. Tiene soporte para todos los idiomas de la unión europea, incluyendo español, gallego y catalán.</w:t>
+      </w:r>
+    </w:p>
+    <w:p>
+      <w:pPr>
+        <w:pStyle w:val="Prrafodelista"/>
+        <w:rPr>
+          <w:rFonts w:cstheme="minorHAnsi"/>
+        </w:rPr>
+      </w:pPr>
+    </w:p>
+    <w:p>
+      <w:pPr>
+        <w:pStyle w:val="Prrafodelista"/>
+        <w:rPr>
+          <w:rStyle w:val="Hipervnculo"/>
         </w:rPr>
       </w:pPr>
       <w:r>
@@ -1053,48 +1064,66 @@
           <w:rFonts w:cstheme="minorHAnsi"/>
           <w:shd w:val="clear" w:color="auto" w:fill="FFFFFF"/>
         </w:rPr>
-        <w:t>Crear una encuesta online es muy sencillo y no es necesario registrarse</w:t>
+        <w:t xml:space="preserve">Crear una encuesta online es muy sencillo y no es necesario registrarse. </w:t>
       </w:r>
       <w:r>
         <w:rPr>
           <w:rFonts w:cstheme="minorHAnsi"/>
           <w:shd w:val="clear" w:color="auto" w:fill="FFFFFF"/>
         </w:rPr>
-        <w:t xml:space="preserve">. </w:t>
-      </w:r>
+        <w:t xml:space="preserve">Crea una contraseña y </w:t>
+      </w:r>
+      <w:proofErr w:type="spellStart"/>
       <w:r>
         <w:rPr>
           <w:rFonts w:cstheme="minorHAnsi"/>
           <w:shd w:val="clear" w:color="auto" w:fill="FFFFFF"/>
         </w:rPr>
-        <w:t xml:space="preserve">Podrá registrarse en </w:t>
-      </w:r>
-      <w:proofErr w:type="spellStart"/>
+        <w:t>compartela</w:t>
+      </w:r>
+      <w:proofErr w:type="spellEnd"/>
       <w:r>
         <w:rPr>
           <w:rFonts w:cstheme="minorHAnsi"/>
           <w:shd w:val="clear" w:color="auto" w:fill="FFFFFF"/>
         </w:rPr>
-        <w:t>Doodle</w:t>
-      </w:r>
-      <w:proofErr w:type="spellEnd"/>
+        <w:t xml:space="preserve"> sólo con los participantes, comparte el calendario mediante email o link </w:t>
+      </w:r>
+      <w:proofErr w:type="spellStart"/>
       <w:r>
         <w:rPr>
           <w:rFonts w:cstheme="minorHAnsi"/>
           <w:shd w:val="clear" w:color="auto" w:fill="FFFFFF"/>
         </w:rPr>
-        <w:t xml:space="preserve"> de forma gratuita para poder planificar el evento desde su cuenta o enlazarla a través de una cuenta de Gmail.</w:t>
-      </w:r>
-    </w:p>
-    <w:p>
-      <w:hyperlink r:id="rId7" w:history="1">
-        <w:r>
-          <w:rPr>
-            <w:rStyle w:val="Hipervnculo"/>
-          </w:rPr>
-          <w:t>https://doodle.com/es/</w:t>
-        </w:r>
-      </w:hyperlink>
+        <w:t>url</w:t>
+      </w:r>
+      <w:proofErr w:type="spellEnd"/>
+      <w:r>
+        <w:rPr>
+          <w:rFonts w:cstheme="minorHAnsi"/>
+          <w:shd w:val="clear" w:color="auto" w:fill="FFFFFF"/>
+        </w:rPr>
+        <w:t xml:space="preserve"> generado.</w:t>
+      </w:r>
+      <w:r>
+        <w:rPr>
+          <w:rStyle w:val="Hipervnculo"/>
+        </w:rPr>
+        <w:t xml:space="preserve"> </w:t>
+      </w:r>
+    </w:p>
+    <w:p>
+      <w:pPr>
+        <w:rPr>
+          <w:rStyle w:val="Hipervnculo"/>
+        </w:rPr>
+      </w:pPr>
+      <w:r>
+        <w:rPr>
+          <w:rStyle w:val="Hipervnculo"/>
+        </w:rPr>
+        <w:t>http://www2.stuva.de/dudle/</w:t>
+      </w:r>
     </w:p>
     <w:p>
       <w:r>
@@ -1137,16 +1166,28 @@
         <w:rPr>
           <w:rFonts w:cstheme="minorHAnsi"/>
         </w:rPr>
-        <w:t xml:space="preserve"> Con la invitación, los participantes pueden seleccionar sus preferencias. Ni siquiera necesitan una </w:t>
+        <w:t xml:space="preserve"> Con la invitación, los participantes pueden seleccionar sus preferencias. </w:t>
+      </w:r>
+      <w:r>
+        <w:rPr>
+          <w:rFonts w:cstheme="minorHAnsi"/>
+        </w:rPr>
+        <w:t xml:space="preserve">No necesitan una cuenta simplemente con la clave de acceso y la </w:t>
       </w:r>
       <w:proofErr w:type="spellStart"/>
       <w:r>
         <w:rPr>
           <w:rFonts w:cstheme="minorHAnsi"/>
         </w:rPr>
-        <w:t>cuenta</w:t>
+        <w:t>url</w:t>
       </w:r>
       <w:proofErr w:type="spellEnd"/>
+      <w:r>
+        <w:rPr>
+          <w:rFonts w:cstheme="minorHAnsi"/>
+        </w:rPr>
+        <w:t xml:space="preserve"> de la encuesta sería suficiente.</w:t>
+      </w:r>
     </w:p>
     <w:p>
       <w:pPr>
@@ -1167,7 +1208,19 @@
         <w:rPr>
           <w:rFonts w:cstheme="minorHAnsi"/>
         </w:rPr>
-        <w:t>Doodle</w:t>
+        <w:t>D</w:t>
+      </w:r>
+      <w:r>
+        <w:rPr>
+          <w:rFonts w:cstheme="minorHAnsi"/>
+        </w:rPr>
+        <w:t>u</w:t>
+      </w:r>
+      <w:r>
+        <w:rPr>
+          <w:rFonts w:cstheme="minorHAnsi"/>
+        </w:rPr>
+        <w:t>dle</w:t>
       </w:r>
       <w:proofErr w:type="spellEnd"/>
       <w:r>
@@ -1177,8 +1230,6 @@
         </w:rPr>
         <w:t>.</w:t>
       </w:r>
-      <w:bookmarkStart w:id="0" w:name="_GoBack"/>
-      <w:bookmarkEnd w:id="0"/>
     </w:p>
     <w:p/>
     <w:p>
@@ -1187,10 +1238,10 @@
           <w:noProof/>
         </w:rPr>
         <w:drawing>
-          <wp:inline distT="0" distB="0" distL="0" distR="0">
-            <wp:extent cx="5400040" cy="4096385"/>
+          <wp:inline distT="0" distB="0" distL="0" distR="0" wp14:anchorId="2F332D6B" wp14:editId="6070E9EE">
+            <wp:extent cx="5400040" cy="2045335"/>
             <wp:effectExtent l="0" t="0" r="0" b="0"/>
-            <wp:docPr id="2" name="Imagen 2"/>
+            <wp:docPr id="1" name="Imagen 1"/>
             <wp:cNvGraphicFramePr>
               <a:graphicFrameLocks xmlns:a="http://schemas.openxmlformats.org/drawingml/2006/main" noChangeAspect="1"/>
             </wp:cNvGraphicFramePr>
@@ -1198,17 +1249,11 @@
               <a:graphicData uri="http://schemas.openxmlformats.org/drawingml/2006/picture">
                 <pic:pic xmlns:pic="http://schemas.openxmlformats.org/drawingml/2006/picture">
                   <pic:nvPicPr>
-                    <pic:cNvPr id="2" name="doodle.png"/>
+                    <pic:cNvPr id="1" name=""/>
                     <pic:cNvPicPr/>
                   </pic:nvPicPr>
                   <pic:blipFill>
-                    <a:blip r:embed="rId8">
-                      <a:extLst>
-                        <a:ext uri="{28A0092B-C50C-407E-A947-70E740481C1C}">
-                          <a14:useLocalDpi xmlns:a14="http://schemas.microsoft.com/office/drawing/2010/main" val="0"/>
-                        </a:ext>
-                      </a:extLst>
-                    </a:blip>
+                    <a:blip r:embed="rId7"/>
                     <a:stretch>
                       <a:fillRect/>
                     </a:stretch>
@@ -1216,7 +1261,7 @@
                   <pic:spPr>
                     <a:xfrm>
                       <a:off x="0" y="0"/>
-                      <a:ext cx="5400040" cy="4096385"/>
+                      <a:ext cx="5400040" cy="2045335"/>
                     </a:xfrm>
                     <a:prstGeom prst="rect">
                       <a:avLst/>
@@ -1232,8 +1277,6 @@
     <w:p/>
     <w:p/>
     <w:p/>
-    <w:p/>
-    <w:p/>
     <w:p>
       <w:pPr>
         <w:pStyle w:val="Prrafodelista"/>
@@ -1306,7 +1349,6 @@
           <w:szCs w:val="29"/>
           <w:shd w:val="clear" w:color="auto" w:fill="FFFFFF"/>
         </w:rPr>
-        <w:lastRenderedPageBreak/>
         <w:t xml:space="preserve">Puede conectarlo con su calendario y </w:t>
       </w:r>
       <w:r>
@@ -1327,7 +1369,7 @@
       </w:r>
     </w:p>
     <w:p>
-      <w:hyperlink r:id="rId9" w:history="1">
+      <w:hyperlink r:id="rId8" w:history="1">
         <w:r>
           <w:rPr>
             <w:rStyle w:val="Hipervnculo"/>
@@ -1355,6 +1397,7 @@
           <w:noProof/>
           <w:u w:val="single"/>
         </w:rPr>
+        <w:lastRenderedPageBreak/>
         <w:drawing>
           <wp:inline distT="0" distB="0" distL="0" distR="0">
             <wp:extent cx="5209953" cy="3146557"/>
@@ -1371,7 +1414,7 @@
                     <pic:cNvPicPr/>
                   </pic:nvPicPr>
                   <pic:blipFill>
-                    <a:blip r:embed="rId10">
+                    <a:blip r:embed="rId9">
                       <a:extLst>
                         <a:ext uri="{28A0092B-C50C-407E-A947-70E740481C1C}">
                           <a14:useLocalDpi xmlns:a14="http://schemas.microsoft.com/office/drawing/2010/main" val="0"/>
@@ -1536,7 +1579,6 @@
         </w:numPr>
       </w:pPr>
       <w:r>
-        <w:lastRenderedPageBreak/>
         <w:t>Selección de miembros del equipo: Deje que los encargados de las reservas elijan con quién les gustaría reunirse o simplemente muestren la disponibilidad de todo el equipo en una sola cuadrícula de reservas.</w:t>
       </w:r>
     </w:p>
@@ -1557,6 +1599,7 @@
         <w:ind w:right="707"/>
       </w:pPr>
       <w:r>
+        <w:lastRenderedPageBreak/>
         <w:tab/>
       </w:r>
     </w:p>

</xml_diff>